<commit_message>
Versión 3, propuesta final
</commit_message>
<xml_diff>
--- a/Informe_Taller1_V2.docx
+++ b/Informe_Taller1_V2.docx
@@ -203,6 +203,7 @@
     </w:p>
     <w:p>
       <w:pPr>
+        <w:jc w:val="both"/>
         <w:rPr>
           <w:rFonts w:ascii="Times New Roman" w:hAnsi="Times New Roman" w:cs="Times New Roman"/>
           <w:lang w:val="es-ES"/>
@@ -222,14 +223,6 @@
         </w:rPr>
         <w:t>análisis de los datos históricos disponibles usando series de tiempo</w:t>
       </w:r>
-    </w:p>
-    <w:p>
-      <w:pPr>
-        <w:rPr>
-          <w:rFonts w:ascii="Times New Roman" w:hAnsi="Times New Roman" w:cs="Times New Roman"/>
-          <w:lang w:val="es-ES"/>
-        </w:rPr>
-      </w:pPr>
     </w:p>
     <w:p>
       <w:pPr>
@@ -256,128 +249,34 @@
     </w:p>
     <w:p>
       <w:pPr>
-        <w:rPr>
-          <w:rFonts w:ascii="Times New Roman" w:hAnsi="Times New Roman" w:cs="Times New Roman"/>
-          <w:lang w:val="es-ES"/>
-        </w:rPr>
-      </w:pPr>
-      <w:r>
-        <w:rPr>
-          <w:rFonts w:ascii="Times New Roman" w:hAnsi="Times New Roman" w:cs="Times New Roman"/>
-          <w:lang w:val="es-ES"/>
-        </w:rPr>
-        <w:t xml:space="preserve">Se realizaron inicialmente </w:t>
-      </w:r>
-      <w:r>
-        <w:rPr>
-          <w:rFonts w:ascii="Times New Roman" w:hAnsi="Times New Roman" w:cs="Times New Roman"/>
-          <w:lang w:val="es-ES"/>
-        </w:rPr>
-        <w:t>diferentes</w:t>
-      </w:r>
-      <w:r>
-        <w:rPr>
-          <w:rFonts w:ascii="Times New Roman" w:hAnsi="Times New Roman" w:cs="Times New Roman"/>
-          <w:lang w:val="es-ES"/>
-        </w:rPr>
-        <w:t xml:space="preserve"> modelos para</w:t>
-      </w:r>
-      <w:r>
-        <w:rPr>
-          <w:rFonts w:ascii="Times New Roman" w:hAnsi="Times New Roman" w:cs="Times New Roman"/>
-          <w:lang w:val="es-ES"/>
-        </w:rPr>
-        <w:t xml:space="preserve"> definir cual presentaba la mejor adaptación y los mejores resultados que nos permitieran </w:t>
-      </w:r>
-      <w:r>
-        <w:rPr>
-          <w:rFonts w:ascii="Times New Roman" w:hAnsi="Times New Roman" w:cs="Times New Roman"/>
-          <w:lang w:val="es-ES"/>
-        </w:rPr>
-        <w:t>predecir los 1</w:t>
-      </w:r>
-      <w:r>
-        <w:rPr>
-          <w:rFonts w:ascii="Times New Roman" w:hAnsi="Times New Roman" w:cs="Times New Roman"/>
-          <w:lang w:val="es-ES"/>
-        </w:rPr>
-        <w:t>4</w:t>
-      </w:r>
-      <w:r>
-        <w:rPr>
-          <w:rFonts w:ascii="Times New Roman" w:hAnsi="Times New Roman" w:cs="Times New Roman"/>
-          <w:lang w:val="es-ES"/>
-        </w:rPr>
-        <w:t xml:space="preserve"> meses siguientes, se</w:t>
-      </w:r>
-      <w:r>
-        <w:rPr>
-          <w:rFonts w:ascii="Times New Roman" w:hAnsi="Times New Roman" w:cs="Times New Roman"/>
-          <w:lang w:val="es-ES"/>
-        </w:rPr>
-        <w:t xml:space="preserve"> probaron </w:t>
-      </w:r>
-      <w:r>
-        <w:rPr>
-          <w:rFonts w:ascii="Times New Roman" w:hAnsi="Times New Roman" w:cs="Times New Roman"/>
-          <w:lang w:val="es-ES"/>
-        </w:rPr>
-        <w:t xml:space="preserve">modelos de media móvil con diferentes periodos y suavización exponencial </w:t>
-      </w:r>
-      <w:r>
-        <w:rPr>
-          <w:rFonts w:ascii="Times New Roman" w:hAnsi="Times New Roman" w:cs="Times New Roman"/>
-          <w:lang w:val="es-ES"/>
-        </w:rPr>
-        <w:t xml:space="preserve">simple, </w:t>
-      </w:r>
-      <w:proofErr w:type="spellStart"/>
-      <w:r>
-        <w:rPr>
-          <w:rFonts w:ascii="Times New Roman" w:hAnsi="Times New Roman" w:cs="Times New Roman"/>
-          <w:lang w:val="es-ES"/>
-        </w:rPr>
-        <w:t>holt</w:t>
-      </w:r>
-      <w:proofErr w:type="spellEnd"/>
-      <w:r>
-        <w:rPr>
-          <w:rFonts w:ascii="Times New Roman" w:hAnsi="Times New Roman" w:cs="Times New Roman"/>
-          <w:lang w:val="es-ES"/>
-        </w:rPr>
-        <w:t xml:space="preserve"> y </w:t>
-      </w:r>
-      <w:proofErr w:type="spellStart"/>
-      <w:r>
-        <w:rPr>
-          <w:rFonts w:ascii="Times New Roman" w:hAnsi="Times New Roman" w:cs="Times New Roman"/>
-          <w:lang w:val="es-ES"/>
-        </w:rPr>
-        <w:t>holt</w:t>
-      </w:r>
-      <w:proofErr w:type="spellEnd"/>
-      <w:r>
-        <w:rPr>
-          <w:rFonts w:ascii="Times New Roman" w:hAnsi="Times New Roman" w:cs="Times New Roman"/>
-          <w:lang w:val="es-ES"/>
-        </w:rPr>
-        <w:t xml:space="preserve"> </w:t>
-      </w:r>
-      <w:proofErr w:type="spellStart"/>
-      <w:r>
-        <w:rPr>
-          <w:rFonts w:ascii="Times New Roman" w:hAnsi="Times New Roman" w:cs="Times New Roman"/>
-          <w:lang w:val="es-ES"/>
-        </w:rPr>
-        <w:t>winters</w:t>
-      </w:r>
-      <w:proofErr w:type="spellEnd"/>
-      <w:r>
-        <w:rPr>
-          <w:rFonts w:ascii="Times New Roman" w:hAnsi="Times New Roman" w:cs="Times New Roman"/>
-          <w:lang w:val="es-ES"/>
-        </w:rPr>
-        <w:t>, la medida para definir cuál sería el más adecuado fue el RMSE</w:t>
+        <w:jc w:val="both"/>
+        <w:rPr>
+          <w:rFonts w:ascii="Times New Roman" w:hAnsi="Times New Roman" w:cs="Times New Roman"/>
+          <w:lang w:val="es-ES"/>
+        </w:rPr>
+      </w:pPr>
+      <w:r>
+        <w:rPr>
+          <w:rFonts w:ascii="Times New Roman" w:hAnsi="Times New Roman" w:cs="Times New Roman"/>
+          <w:lang w:val="es-ES"/>
+        </w:rPr>
+        <w:t>Se probaron inicialmente diferentes modelos con el fin de determinar cuál presentaba la mejor adaptación a los datos y los mejores resultados para proyectar los siguientes 14 meses.</w:t>
+      </w:r>
+    </w:p>
+    <w:p>
+      <w:pPr>
+        <w:jc w:val="both"/>
+        <w:rPr>
+          <w:rFonts w:ascii="Times New Roman" w:hAnsi="Times New Roman" w:cs="Times New Roman"/>
+          <w:lang w:val="es-ES"/>
+        </w:rPr>
+      </w:pPr>
+      <w:r>
+        <w:rPr>
+          <w:rFonts w:ascii="Times New Roman" w:hAnsi="Times New Roman" w:cs="Times New Roman"/>
+          <w:lang w:val="es-ES"/>
+        </w:rPr>
+        <w:t>Entre los modelos evaluados se incluyeron modelos de media móvil con distintos periodos, y modelos de suavización exponencial</w:t>
       </w:r>
       <w:r>
         <w:rPr>
@@ -389,11 +288,19 @@
     </w:p>
     <w:p>
       <w:pPr>
-        <w:rPr>
-          <w:rFonts w:ascii="Times New Roman" w:hAnsi="Times New Roman" w:cs="Times New Roman"/>
-          <w:lang w:val="es-ES"/>
-        </w:rPr>
-      </w:pPr>
+        <w:jc w:val="both"/>
+        <w:rPr>
+          <w:rFonts w:ascii="Times New Roman" w:hAnsi="Times New Roman" w:cs="Times New Roman"/>
+          <w:lang w:val="es-ES"/>
+        </w:rPr>
+      </w:pPr>
+      <w:r>
+        <w:rPr>
+          <w:rFonts w:ascii="Times New Roman" w:hAnsi="Times New Roman" w:cs="Times New Roman"/>
+          <w:lang w:val="es-ES"/>
+        </w:rPr>
+        <w:t>Para seleccionar el modelo más adecuado se utilizó como métrica de desempeño el error cuadrático medio (RMSE), comparando la precisión de los pronósticos obtenidos en el conjunto de prueba.</w:t>
+      </w:r>
     </w:p>
     <w:p>
       <w:pPr>
@@ -420,50 +327,77 @@
     </w:p>
     <w:p>
       <w:pPr>
-        <w:rPr>
-          <w:rFonts w:ascii="Times New Roman" w:hAnsi="Times New Roman" w:cs="Times New Roman"/>
-          <w:lang w:val="es-ES"/>
-        </w:rPr>
-      </w:pPr>
-      <w:r>
-        <w:rPr>
-          <w:rFonts w:ascii="Times New Roman" w:hAnsi="Times New Roman" w:cs="Times New Roman"/>
-          <w:lang w:val="es-ES"/>
-        </w:rPr>
-        <w:t xml:space="preserve">A </w:t>
-      </w:r>
-      <w:r>
-        <w:rPr>
-          <w:rFonts w:ascii="Times New Roman" w:hAnsi="Times New Roman" w:cs="Times New Roman"/>
-          <w:lang w:val="es-ES"/>
-        </w:rPr>
-        <w:t>continuación,</w:t>
-      </w:r>
-      <w:r>
-        <w:rPr>
-          <w:rFonts w:ascii="Times New Roman" w:hAnsi="Times New Roman" w:cs="Times New Roman"/>
-          <w:lang w:val="es-ES"/>
-        </w:rPr>
-        <w:t xml:space="preserve"> se presentan los resultados de cada uno de los modelos:</w:t>
-      </w:r>
-    </w:p>
-    <w:p>
-      <w:pPr>
-        <w:rPr>
-          <w:rFonts w:ascii="Times New Roman" w:hAnsi="Times New Roman" w:cs="Times New Roman"/>
-          <w:lang w:val="es-ES"/>
-        </w:rPr>
-      </w:pPr>
-      <w:r>
-        <w:rPr>
-          <w:rFonts w:ascii="Times New Roman" w:hAnsi="Times New Roman" w:cs="Times New Roman"/>
+        <w:jc w:val="both"/>
+        <w:rPr>
+          <w:rFonts w:ascii="Times New Roman" w:hAnsi="Times New Roman" w:cs="Times New Roman"/>
+          <w:lang w:val="es-ES"/>
+        </w:rPr>
+      </w:pPr>
+      <w:r>
+        <w:rPr>
+          <w:rFonts w:ascii="Times New Roman" w:hAnsi="Times New Roman" w:cs="Times New Roman"/>
+          <w:lang w:val="es-ES"/>
+        </w:rPr>
+        <w:t>Inicialmente se revisaron proyecciones con media móvil encontrando l</w:t>
+      </w:r>
+      <w:r>
+        <w:rPr>
+          <w:rFonts w:ascii="Times New Roman" w:hAnsi="Times New Roman" w:cs="Times New Roman"/>
+          <w:lang w:val="es-ES"/>
+        </w:rPr>
+        <w:t>os</w:t>
+      </w:r>
+      <w:r>
+        <w:rPr>
+          <w:rFonts w:ascii="Times New Roman" w:hAnsi="Times New Roman" w:cs="Times New Roman"/>
+          <w:lang w:val="es-ES"/>
+        </w:rPr>
+        <w:t xml:space="preserve"> siguientes</w:t>
+      </w:r>
+      <w:r>
+        <w:rPr>
+          <w:rFonts w:ascii="Times New Roman" w:hAnsi="Times New Roman" w:cs="Times New Roman"/>
+          <w:lang w:val="es-ES"/>
+        </w:rPr>
+        <w:t xml:space="preserve"> </w:t>
+      </w:r>
+      <w:r>
+        <w:rPr>
+          <w:rFonts w:ascii="Times New Roman" w:hAnsi="Times New Roman" w:cs="Times New Roman"/>
+          <w:lang w:val="es-ES"/>
+        </w:rPr>
+        <w:t>resultados</w:t>
+      </w:r>
+      <w:r>
+        <w:rPr>
+          <w:rFonts w:ascii="Times New Roman" w:hAnsi="Times New Roman" w:cs="Times New Roman"/>
+          <w:lang w:val="es-ES"/>
+        </w:rPr>
+        <w:t>.</w:t>
+      </w:r>
+    </w:p>
+    <w:p>
+      <w:pPr>
+        <w:jc w:val="center"/>
+        <w:rPr>
+          <w:rFonts w:ascii="Times New Roman" w:hAnsi="Times New Roman" w:cs="Times New Roman"/>
+          <w:sz w:val="20"/>
+          <w:szCs w:val="20"/>
+          <w:lang w:val="es-ES"/>
+        </w:rPr>
+      </w:pPr>
+      <w:r>
+        <w:rPr>
+          <w:rFonts w:ascii="Times New Roman" w:hAnsi="Times New Roman" w:cs="Times New Roman"/>
+          <w:sz w:val="20"/>
+          <w:szCs w:val="20"/>
           <w:lang w:val="es-ES"/>
         </w:rPr>
         <w:drawing>
-          <wp:inline distT="0" distB="0" distL="0" distR="0" wp14:anchorId="25490F3B" wp14:editId="69A30137">
-            <wp:extent cx="3302822" cy="554990"/>
-            <wp:effectExtent l="0" t="0" r="0" b="3810"/>
-            <wp:docPr id="1897402292" name="Imagen 1"/>
+          <wp:inline distT="0" distB="0" distL="0" distR="0" wp14:anchorId="5D0F9287" wp14:editId="2CE6B6EB">
+            <wp:extent cx="754911" cy="577898"/>
+            <wp:effectExtent l="0" t="0" r="7620" b="0"/>
+            <wp:docPr id="45936377" name="Imagen 1" descr="Tabla&#10;&#10;El contenido generado por IA puede ser incorrecto."/>
             <wp:cNvGraphicFramePr>
               <a:graphicFrameLocks xmlns:a="http://schemas.openxmlformats.org/drawingml/2006/main" noChangeAspect="1"/>
             </wp:cNvGraphicFramePr>
@@ -471,7 +405,7 @@
               <a:graphicData uri="http://schemas.openxmlformats.org/drawingml/2006/picture">
                 <pic:pic xmlns:pic="http://schemas.openxmlformats.org/drawingml/2006/picture">
                   <pic:nvPicPr>
-                    <pic:cNvPr id="1897402292" name=""/>
+                    <pic:cNvPr id="45936377" name="Imagen 1" descr="Tabla&#10;&#10;El contenido generado por IA puede ser incorrecto."/>
                     <pic:cNvPicPr/>
                   </pic:nvPicPr>
                   <pic:blipFill>
@@ -483,7 +417,7 @@
                   <pic:spPr>
                     <a:xfrm>
                       <a:off x="0" y="0"/>
-                      <a:ext cx="3460976" cy="581565"/>
+                      <a:ext cx="771106" cy="590296"/>
                     </a:xfrm>
                     <a:prstGeom prst="rect">
                       <a:avLst/>
@@ -498,32 +432,77 @@
     </w:p>
     <w:p>
       <w:pPr>
-        <w:pStyle w:val="Prrafodelista"/>
-        <w:numPr>
-          <w:ilvl w:val="0"/>
-          <w:numId w:val="1"/>
-        </w:numPr>
-        <w:rPr>
-          <w:rFonts w:ascii="Times New Roman" w:hAnsi="Times New Roman" w:cs="Times New Roman"/>
-          <w:lang w:val="es-ES"/>
-        </w:rPr>
-      </w:pPr>
-      <w:r>
-        <w:rPr>
-          <w:rFonts w:ascii="Times New Roman" w:hAnsi="Times New Roman" w:cs="Times New Roman"/>
-          <w:lang w:val="es-ES"/>
-        </w:rPr>
-        <w:t xml:space="preserve">Pronósticos realizados en back </w:t>
-      </w:r>
-      <w:proofErr w:type="spellStart"/>
-      <w:r>
-        <w:rPr>
-          <w:rFonts w:ascii="Times New Roman" w:hAnsi="Times New Roman" w:cs="Times New Roman"/>
-          <w:lang w:val="es-ES"/>
-        </w:rPr>
-        <w:t>testing</w:t>
-      </w:r>
-      <w:proofErr w:type="spellEnd"/>
+        <w:jc w:val="both"/>
+        <w:rPr>
+          <w:rFonts w:ascii="Times New Roman" w:hAnsi="Times New Roman" w:cs="Times New Roman"/>
+          <w:lang w:val="es-ES"/>
+        </w:rPr>
+      </w:pPr>
+      <w:r>
+        <w:rPr>
+          <w:rFonts w:ascii="Times New Roman" w:hAnsi="Times New Roman" w:cs="Times New Roman"/>
+          <w:lang w:val="es-ES"/>
+        </w:rPr>
+        <w:t xml:space="preserve">El modelo de media móvil que mejor se ajustó fue el </w:t>
+      </w:r>
+      <w:r>
+        <w:rPr>
+          <w:rFonts w:ascii="Times New Roman" w:hAnsi="Times New Roman" w:cs="Times New Roman"/>
+          <w:lang w:val="es-ES"/>
+        </w:rPr>
+        <w:t>MA(2)</w:t>
+      </w:r>
+      <w:r>
+        <w:rPr>
+          <w:rFonts w:ascii="Times New Roman" w:hAnsi="Times New Roman" w:cs="Times New Roman"/>
+          <w:lang w:val="es-ES"/>
+        </w:rPr>
+        <w:t xml:space="preserve"> con un RMSE de 169.19</w:t>
+      </w:r>
+      <w:r>
+        <w:rPr>
+          <w:rFonts w:ascii="Times New Roman" w:hAnsi="Times New Roman" w:cs="Times New Roman"/>
+          <w:lang w:val="es-ES"/>
+        </w:rPr>
+        <w:t>.</w:t>
+      </w:r>
+    </w:p>
+    <w:p>
+      <w:pPr>
+        <w:jc w:val="both"/>
+        <w:rPr>
+          <w:rFonts w:ascii="Times New Roman" w:hAnsi="Times New Roman" w:cs="Times New Roman"/>
+          <w:lang w:val="es-ES"/>
+        </w:rPr>
+      </w:pPr>
+      <w:r>
+        <w:rPr>
+          <w:rFonts w:ascii="Times New Roman" w:hAnsi="Times New Roman" w:cs="Times New Roman"/>
+          <w:lang w:val="es-ES"/>
+        </w:rPr>
+        <w:t>Posteriormente se evaluaron</w:t>
+      </w:r>
+      <w:r>
+        <w:rPr>
+          <w:rFonts w:ascii="Times New Roman" w:hAnsi="Times New Roman" w:cs="Times New Roman"/>
+          <w:lang w:val="es-ES"/>
+        </w:rPr>
+        <w:t xml:space="preserve"> modelos se suavización exponencial</w:t>
+      </w:r>
+      <w:r>
+        <w:rPr>
+          <w:rFonts w:ascii="Times New Roman" w:hAnsi="Times New Roman" w:cs="Times New Roman"/>
+          <w:lang w:val="es-ES"/>
+        </w:rPr>
+        <w:t xml:space="preserve">, </w:t>
+      </w:r>
+      <w:r>
+        <w:rPr>
+          <w:rFonts w:ascii="Times New Roman" w:hAnsi="Times New Roman" w:cs="Times New Roman"/>
+          <w:lang w:val="es-ES"/>
+        </w:rPr>
+        <w:t>con los siguientes resulatdos</w:t>
+      </w:r>
       <w:r>
         <w:rPr>
           <w:rFonts w:ascii="Times New Roman" w:hAnsi="Times New Roman" w:cs="Times New Roman"/>
@@ -541,19 +520,14 @@
       </w:pPr>
       <w:r>
         <w:rPr>
-          <w:noProof/>
+          <w:rFonts w:ascii="Times New Roman" w:hAnsi="Times New Roman" w:cs="Times New Roman"/>
+          <w:lang w:val="es-ES"/>
         </w:rPr>
         <w:drawing>
-          <wp:inline distT="0" distB="0" distL="0" distR="0" wp14:anchorId="68D756FD" wp14:editId="5D1A3B30">
-            <wp:extent cx="3098165" cy="1784350"/>
-            <wp:effectExtent l="0" t="0" r="635" b="6350"/>
-            <wp:docPr id="7" name="Imagen 6">
-              <a:extLst xmlns:a="http://schemas.openxmlformats.org/drawingml/2006/main">
-                <a:ext uri="{FF2B5EF4-FFF2-40B4-BE49-F238E27FC236}">
-                  <a16:creationId xmlns:a16="http://schemas.microsoft.com/office/drawing/2014/main" id="{C8A251EC-C2CA-A63E-0809-FC9B073E1118}"/>
-                </a:ext>
-              </a:extLst>
-            </wp:docPr>
+          <wp:inline distT="0" distB="0" distL="0" distR="0" wp14:anchorId="7C8CCF21" wp14:editId="5B20B6DA">
+            <wp:extent cx="3098165" cy="650875"/>
+            <wp:effectExtent l="0" t="0" r="6985" b="0"/>
+            <wp:docPr id="1924807041" name="Imagen 1" descr="Texto&#10;&#10;El contenido generado por IA puede ser incorrecto."/>
             <wp:cNvGraphicFramePr>
               <a:graphicFrameLocks xmlns:a="http://schemas.openxmlformats.org/drawingml/2006/main" noChangeAspect="1"/>
             </wp:cNvGraphicFramePr>
@@ -561,16 +535,8 @@
               <a:graphicData uri="http://schemas.openxmlformats.org/drawingml/2006/picture">
                 <pic:pic xmlns:pic="http://schemas.openxmlformats.org/drawingml/2006/picture">
                   <pic:nvPicPr>
-                    <pic:cNvPr id="7" name="Imagen 6">
-                      <a:extLst>
-                        <a:ext uri="{FF2B5EF4-FFF2-40B4-BE49-F238E27FC236}">
-                          <a16:creationId xmlns:a16="http://schemas.microsoft.com/office/drawing/2014/main" id="{C8A251EC-C2CA-A63E-0809-FC9B073E1118}"/>
-                        </a:ext>
-                      </a:extLst>
-                    </pic:cNvPr>
-                    <pic:cNvPicPr>
-                      <a:picLocks noChangeAspect="1"/>
-                    </pic:cNvPicPr>
+                    <pic:cNvPr id="1924807041" name="Imagen 1" descr="Texto&#10;&#10;El contenido generado por IA puede ser incorrecto."/>
+                    <pic:cNvPicPr/>
                   </pic:nvPicPr>
                   <pic:blipFill>
                     <a:blip r:embed="rId11"/>
@@ -581,7 +547,7 @@
                   <pic:spPr>
                     <a:xfrm>
                       <a:off x="0" y="0"/>
-                      <a:ext cx="3098165" cy="1784350"/>
+                      <a:ext cx="3098165" cy="650875"/>
                     </a:xfrm>
                     <a:prstGeom prst="rect">
                       <a:avLst/>
@@ -596,26 +562,173 @@
     </w:p>
     <w:p>
       <w:pPr>
-        <w:rPr>
-          <w:rFonts w:ascii="Times New Roman" w:hAnsi="Times New Roman" w:cs="Times New Roman"/>
-          <w:lang w:val="es-ES"/>
-        </w:rPr>
-      </w:pPr>
-      <w:r>
-        <w:rPr>
-          <w:noProof/>
+        <w:jc w:val="both"/>
+        <w:rPr>
+          <w:rFonts w:ascii="Times New Roman" w:hAnsi="Times New Roman" w:cs="Times New Roman"/>
+          <w:lang w:val="es-ES"/>
+        </w:rPr>
+      </w:pPr>
+      <w:r>
+        <w:rPr>
+          <w:rFonts w:ascii="Times New Roman" w:hAnsi="Times New Roman" w:cs="Times New Roman"/>
+          <w:lang w:val="es-ES"/>
+        </w:rPr>
+        <w:t xml:space="preserve">Aunque </w:t>
+      </w:r>
+      <w:r>
+        <w:rPr>
+          <w:rFonts w:ascii="Times New Roman" w:hAnsi="Times New Roman" w:cs="Times New Roman"/>
+          <w:lang w:val="es-ES"/>
+        </w:rPr>
+        <w:t xml:space="preserve">el modelo </w:t>
+      </w:r>
+      <w:r>
+        <w:rPr>
+          <w:rFonts w:ascii="Times New Roman" w:hAnsi="Times New Roman" w:cs="Times New Roman"/>
+          <w:lang w:val="es-ES"/>
+        </w:rPr>
+        <w:t xml:space="preserve">sin tendencia fue el </w:t>
+      </w:r>
+      <w:r>
+        <w:rPr>
+          <w:rFonts w:ascii="Times New Roman" w:hAnsi="Times New Roman" w:cs="Times New Roman"/>
+          <w:lang w:val="es-ES"/>
+        </w:rPr>
+        <w:t>que más se ajustó</w:t>
+      </w:r>
+      <w:r>
+        <w:rPr>
+          <w:rFonts w:ascii="Times New Roman" w:hAnsi="Times New Roman" w:cs="Times New Roman"/>
+          <w:lang w:val="es-ES"/>
+        </w:rPr>
+        <w:t xml:space="preserve">, el análisis visual </w:t>
+      </w:r>
+      <w:r>
+        <w:rPr>
+          <w:rFonts w:ascii="Times New Roman" w:hAnsi="Times New Roman" w:cs="Times New Roman"/>
+          <w:lang w:val="es-ES"/>
+        </w:rPr>
+        <w:t xml:space="preserve">muestra una clara </w:t>
+      </w:r>
+      <w:r>
+        <w:rPr>
+          <w:rFonts w:ascii="Times New Roman" w:hAnsi="Times New Roman" w:cs="Times New Roman"/>
+          <w:lang w:val="es-ES"/>
+        </w:rPr>
+        <w:t>tendencia</w:t>
+      </w:r>
+      <w:r>
+        <w:rPr>
+          <w:rFonts w:ascii="Times New Roman" w:hAnsi="Times New Roman" w:cs="Times New Roman"/>
+          <w:lang w:val="es-ES"/>
+        </w:rPr>
+        <w:t xml:space="preserve"> creciente sostenida, por lo que se consideró más adecuado emplear el modelo Holt Winters completo</w:t>
+      </w:r>
+      <w:r>
+        <w:rPr>
+          <w:rFonts w:ascii="Times New Roman" w:hAnsi="Times New Roman" w:cs="Times New Roman"/>
+          <w:lang w:val="es-ES"/>
+        </w:rPr>
+        <w:t xml:space="preserve"> </w:t>
+      </w:r>
+      <w:r>
+        <w:rPr>
+          <w:rFonts w:ascii="Times New Roman" w:hAnsi="Times New Roman" w:cs="Times New Roman"/>
+          <w:lang w:val="es-ES"/>
+        </w:rPr>
+        <w:t>como modelo más adecuado para hacer la proyección de los 6 meses siguientes</w:t>
+      </w:r>
+      <w:r>
+        <w:rPr>
+          <w:rFonts w:ascii="Times New Roman" w:hAnsi="Times New Roman" w:cs="Times New Roman"/>
+          <w:lang w:val="es-ES"/>
+        </w:rPr>
+        <w:t>.</w:t>
+      </w:r>
+      <w:r>
+        <w:rPr>
+          <w:rFonts w:ascii="Times New Roman" w:hAnsi="Times New Roman" w:cs="Times New Roman"/>
+          <w:lang w:val="es-ES"/>
+        </w:rPr>
+        <w:t xml:space="preserve"> </w:t>
+      </w:r>
+    </w:p>
+    <w:p>
+      <w:pPr>
+        <w:jc w:val="both"/>
+        <w:rPr>
+          <w:rFonts w:ascii="Times New Roman" w:hAnsi="Times New Roman" w:cs="Times New Roman"/>
+          <w:lang w:val="es-ES"/>
+        </w:rPr>
+      </w:pPr>
+      <w:r>
+        <w:rPr>
+          <w:rFonts w:ascii="Times New Roman" w:hAnsi="Times New Roman" w:cs="Times New Roman"/>
+          <w:lang w:val="es-ES"/>
+        </w:rPr>
+        <w:t xml:space="preserve">A </w:t>
+      </w:r>
+      <w:r>
+        <w:rPr>
+          <w:rFonts w:ascii="Times New Roman" w:hAnsi="Times New Roman" w:cs="Times New Roman"/>
+          <w:lang w:val="es-ES"/>
+        </w:rPr>
+        <w:t>continuación,</w:t>
+      </w:r>
+      <w:r>
+        <w:rPr>
+          <w:rFonts w:ascii="Times New Roman" w:hAnsi="Times New Roman" w:cs="Times New Roman"/>
+          <w:lang w:val="es-ES"/>
+        </w:rPr>
+        <w:t xml:space="preserve"> se presenta</w:t>
+      </w:r>
+      <w:r>
+        <w:rPr>
+          <w:rFonts w:ascii="Times New Roman" w:hAnsi="Times New Roman" w:cs="Times New Roman"/>
+          <w:lang w:val="es-ES"/>
+        </w:rPr>
+        <w:t xml:space="preserve"> la proyección de los siguientes 6 meses </w:t>
+      </w:r>
+      <w:r>
+        <w:rPr>
+          <w:rFonts w:ascii="Times New Roman" w:hAnsi="Times New Roman" w:cs="Times New Roman"/>
+          <w:lang w:val="es-ES"/>
+        </w:rPr>
+        <w:t>con la data completa</w:t>
+      </w:r>
+      <w:r>
+        <w:rPr>
+          <w:rFonts w:ascii="Times New Roman" w:hAnsi="Times New Roman" w:cs="Times New Roman"/>
+          <w:lang w:val="es-ES"/>
+        </w:rPr>
+        <w:t xml:space="preserve"> y se grafican con sus intervalos de confianza</w:t>
+      </w:r>
+      <w:r>
+        <w:rPr>
+          <w:rFonts w:ascii="Times New Roman" w:hAnsi="Times New Roman" w:cs="Times New Roman"/>
+          <w:lang w:val="es-ES"/>
+        </w:rPr>
+        <w:t>:</w:t>
+      </w:r>
+    </w:p>
+    <w:p>
+      <w:pPr>
+        <w:jc w:val="center"/>
+        <w:rPr>
+          <w:rFonts w:ascii="Times New Roman" w:hAnsi="Times New Roman" w:cs="Times New Roman"/>
+          <w:lang w:val="es-ES"/>
+        </w:rPr>
+      </w:pPr>
+      <w:r>
+        <w:rPr>
+          <w:rFonts w:ascii="Times New Roman" w:hAnsi="Times New Roman" w:cs="Times New Roman"/>
+          <w:lang w:val="es-ES"/>
         </w:rPr>
         <w:drawing>
-          <wp:inline distT="0" distB="0" distL="0" distR="0" wp14:anchorId="2E7A2828" wp14:editId="286F6874">
-            <wp:extent cx="3098165" cy="1529715"/>
-            <wp:effectExtent l="0" t="0" r="635" b="0"/>
-            <wp:docPr id="8" name="Imagen 7">
-              <a:extLst xmlns:a="http://schemas.openxmlformats.org/drawingml/2006/main">
-                <a:ext uri="{FF2B5EF4-FFF2-40B4-BE49-F238E27FC236}">
-                  <a16:creationId xmlns:a16="http://schemas.microsoft.com/office/drawing/2014/main" id="{91CB5ED5-B6C9-B3C2-06E0-DEFF5C7E42B7}"/>
-                </a:ext>
-              </a:extLst>
-            </wp:docPr>
+          <wp:inline distT="0" distB="0" distL="0" distR="0" wp14:anchorId="7FCA2781" wp14:editId="70175BCD">
+            <wp:extent cx="1956390" cy="790335"/>
+            <wp:effectExtent l="0" t="0" r="6350" b="0"/>
+            <wp:docPr id="709339498" name="Imagen 1" descr="Tabla&#10;&#10;El contenido generado por IA puede ser incorrecto."/>
             <wp:cNvGraphicFramePr>
               <a:graphicFrameLocks xmlns:a="http://schemas.openxmlformats.org/drawingml/2006/main" noChangeAspect="1"/>
             </wp:cNvGraphicFramePr>
@@ -623,16 +736,8 @@
               <a:graphicData uri="http://schemas.openxmlformats.org/drawingml/2006/picture">
                 <pic:pic xmlns:pic="http://schemas.openxmlformats.org/drawingml/2006/picture">
                   <pic:nvPicPr>
-                    <pic:cNvPr id="8" name="Imagen 7">
-                      <a:extLst>
-                        <a:ext uri="{FF2B5EF4-FFF2-40B4-BE49-F238E27FC236}">
-                          <a16:creationId xmlns:a16="http://schemas.microsoft.com/office/drawing/2014/main" id="{91CB5ED5-B6C9-B3C2-06E0-DEFF5C7E42B7}"/>
-                        </a:ext>
-                      </a:extLst>
-                    </pic:cNvPr>
-                    <pic:cNvPicPr>
-                      <a:picLocks noChangeAspect="1"/>
-                    </pic:cNvPicPr>
+                    <pic:cNvPr id="709339498" name="Imagen 1" descr="Tabla&#10;&#10;El contenido generado por IA puede ser incorrecto."/>
+                    <pic:cNvPicPr/>
                   </pic:nvPicPr>
                   <pic:blipFill>
                     <a:blip r:embed="rId12"/>
@@ -643,7 +748,7 @@
                   <pic:spPr>
                     <a:xfrm>
                       <a:off x="0" y="0"/>
-                      <a:ext cx="3098165" cy="1529715"/>
+                      <a:ext cx="1967617" cy="794870"/>
                     </a:xfrm>
                     <a:prstGeom prst="rect">
                       <a:avLst/>
@@ -668,66 +773,11 @@
           <w:rFonts w:ascii="Times New Roman" w:hAnsi="Times New Roman" w:cs="Times New Roman"/>
           <w:lang w:val="es-ES"/>
         </w:rPr>
-        <w:t xml:space="preserve">A </w:t>
-      </w:r>
-      <w:r>
-        <w:rPr>
-          <w:rFonts w:ascii="Times New Roman" w:hAnsi="Times New Roman" w:cs="Times New Roman"/>
-          <w:lang w:val="es-ES"/>
-        </w:rPr>
-        <w:t>continuación,</w:t>
-      </w:r>
-      <w:r>
-        <w:rPr>
-          <w:rFonts w:ascii="Times New Roman" w:hAnsi="Times New Roman" w:cs="Times New Roman"/>
-          <w:lang w:val="es-ES"/>
-        </w:rPr>
-        <w:t xml:space="preserve"> se presenta</w:t>
-      </w:r>
-      <w:r>
-        <w:rPr>
-          <w:rFonts w:ascii="Times New Roman" w:hAnsi="Times New Roman" w:cs="Times New Roman"/>
-          <w:lang w:val="es-ES"/>
-        </w:rPr>
-        <w:t xml:space="preserve"> la proyección de los siguientes 6 meses </w:t>
-      </w:r>
-      <w:r>
-        <w:rPr>
-          <w:rFonts w:ascii="Times New Roman" w:hAnsi="Times New Roman" w:cs="Times New Roman"/>
-          <w:lang w:val="es-ES"/>
-        </w:rPr>
-        <w:t>con la data completa</w:t>
-      </w:r>
-      <w:r>
-        <w:rPr>
-          <w:rFonts w:ascii="Times New Roman" w:hAnsi="Times New Roman" w:cs="Times New Roman"/>
-          <w:lang w:val="es-ES"/>
-        </w:rPr>
-        <w:t>:</w:t>
-      </w:r>
-    </w:p>
-    <w:p>
-      <w:pPr>
-        <w:rPr>
-          <w:rFonts w:ascii="Times New Roman" w:hAnsi="Times New Roman" w:cs="Times New Roman"/>
-          <w:lang w:val="es-ES"/>
-        </w:rPr>
-      </w:pPr>
-      <w:r>
-        <w:rPr>
-          <w:noProof/>
-        </w:rPr>
         <w:drawing>
-          <wp:inline distT="0" distB="0" distL="0" distR="0" wp14:anchorId="5A888F3B" wp14:editId="0F550FC8">
-            <wp:extent cx="3098165" cy="826135"/>
-            <wp:effectExtent l="0" t="0" r="635" b="0"/>
-            <wp:docPr id="9" name="Imagen 8">
-              <a:extLst xmlns:a="http://schemas.openxmlformats.org/drawingml/2006/main">
-                <a:ext uri="{FF2B5EF4-FFF2-40B4-BE49-F238E27FC236}">
-                  <a16:creationId xmlns:a16="http://schemas.microsoft.com/office/drawing/2014/main" id="{06502704-FF26-CD6F-2D94-0A7D41CA099A}"/>
-                </a:ext>
-              </a:extLst>
-            </wp:docPr>
+          <wp:inline distT="0" distB="0" distL="0" distR="0" wp14:anchorId="20BF3CEA" wp14:editId="6F44E16F">
+            <wp:extent cx="3098165" cy="1752600"/>
+            <wp:effectExtent l="0" t="0" r="6985" b="0"/>
+            <wp:docPr id="1512096286" name="Imagen 1" descr="Gráfico, Gráfico de líneas&#10;&#10;El contenido generado por IA puede ser incorrecto."/>
             <wp:cNvGraphicFramePr>
               <a:graphicFrameLocks xmlns:a="http://schemas.openxmlformats.org/drawingml/2006/main" noChangeAspect="1"/>
             </wp:cNvGraphicFramePr>
@@ -735,16 +785,8 @@
               <a:graphicData uri="http://schemas.openxmlformats.org/drawingml/2006/picture">
                 <pic:pic xmlns:pic="http://schemas.openxmlformats.org/drawingml/2006/picture">
                   <pic:nvPicPr>
-                    <pic:cNvPr id="9" name="Imagen 8">
-                      <a:extLst>
-                        <a:ext uri="{FF2B5EF4-FFF2-40B4-BE49-F238E27FC236}">
-                          <a16:creationId xmlns:a16="http://schemas.microsoft.com/office/drawing/2014/main" id="{06502704-FF26-CD6F-2D94-0A7D41CA099A}"/>
-                        </a:ext>
-                      </a:extLst>
-                    </pic:cNvPr>
-                    <pic:cNvPicPr>
-                      <a:picLocks noChangeAspect="1"/>
-                    </pic:cNvPicPr>
+                    <pic:cNvPr id="1512096286" name="Imagen 1" descr="Gráfico, Gráfico de líneas&#10;&#10;El contenido generado por IA puede ser incorrecto."/>
+                    <pic:cNvPicPr/>
                   </pic:nvPicPr>
                   <pic:blipFill>
                     <a:blip r:embed="rId13"/>
@@ -755,7 +797,7 @@
                   <pic:spPr>
                     <a:xfrm>
                       <a:off x="0" y="0"/>
-                      <a:ext cx="3098165" cy="826135"/>
+                      <a:ext cx="3098165" cy="1752600"/>
                     </a:xfrm>
                     <a:prstGeom prst="rect">
                       <a:avLst/>
@@ -770,79 +812,80 @@
     </w:p>
     <w:p>
       <w:pPr>
-        <w:rPr>
-          <w:rFonts w:ascii="Times New Roman" w:hAnsi="Times New Roman" w:cs="Times New Roman"/>
-          <w:lang w:val="es-ES"/>
-        </w:rPr>
-      </w:pPr>
-      <w:r>
-        <w:rPr>
-          <w:noProof/>
-        </w:rPr>
-        <w:drawing>
-          <wp:inline distT="0" distB="0" distL="0" distR="0" wp14:anchorId="4A0A4754" wp14:editId="52FE2BCF">
-            <wp:extent cx="3098165" cy="1646555"/>
-            <wp:effectExtent l="0" t="0" r="635" b="4445"/>
-            <wp:docPr id="10" name="Imagen 9">
-              <a:extLst xmlns:a="http://schemas.openxmlformats.org/drawingml/2006/main">
-                <a:ext uri="{FF2B5EF4-FFF2-40B4-BE49-F238E27FC236}">
-                  <a16:creationId xmlns:a16="http://schemas.microsoft.com/office/drawing/2014/main" id="{FDFD41BF-E8FD-2D4D-9C50-79B09AFC319E}"/>
-                </a:ext>
-              </a:extLst>
-            </wp:docPr>
-            <wp:cNvGraphicFramePr>
-              <a:graphicFrameLocks xmlns:a="http://schemas.openxmlformats.org/drawingml/2006/main" noChangeAspect="1"/>
-            </wp:cNvGraphicFramePr>
-            <a:graphic xmlns:a="http://schemas.openxmlformats.org/drawingml/2006/main">
-              <a:graphicData uri="http://schemas.openxmlformats.org/drawingml/2006/picture">
-                <pic:pic xmlns:pic="http://schemas.openxmlformats.org/drawingml/2006/picture">
-                  <pic:nvPicPr>
-                    <pic:cNvPr id="10" name="Imagen 9">
-                      <a:extLst>
-                        <a:ext uri="{FF2B5EF4-FFF2-40B4-BE49-F238E27FC236}">
-                          <a16:creationId xmlns:a16="http://schemas.microsoft.com/office/drawing/2014/main" id="{FDFD41BF-E8FD-2D4D-9C50-79B09AFC319E}"/>
-                        </a:ext>
-                      </a:extLst>
-                    </pic:cNvPr>
-                    <pic:cNvPicPr>
-                      <a:picLocks noChangeAspect="1"/>
-                    </pic:cNvPicPr>
-                  </pic:nvPicPr>
-                  <pic:blipFill>
-                    <a:blip r:embed="rId14"/>
-                    <a:stretch>
-                      <a:fillRect/>
-                    </a:stretch>
-                  </pic:blipFill>
-                  <pic:spPr>
-                    <a:xfrm>
-                      <a:off x="0" y="0"/>
-                      <a:ext cx="3098165" cy="1646555"/>
-                    </a:xfrm>
-                    <a:prstGeom prst="rect">
-                      <a:avLst/>
-                    </a:prstGeom>
-                  </pic:spPr>
-                </pic:pic>
-              </a:graphicData>
-            </a:graphic>
-          </wp:inline>
-        </w:drawing>
-      </w:r>
-    </w:p>
-    <w:p>
-      <w:pPr>
-        <w:rPr>
-          <w:rFonts w:ascii="Times New Roman" w:hAnsi="Times New Roman" w:cs="Times New Roman"/>
-          <w:lang w:val="es-ES"/>
-        </w:rPr>
-      </w:pPr>
-      <w:r>
-        <w:rPr>
-          <w:rFonts w:ascii="Times New Roman" w:hAnsi="Times New Roman" w:cs="Times New Roman"/>
-          <w:lang w:val="es-ES"/>
-        </w:rPr>
-        <w:t>Se concluye que la tasa de ocupación presenta una tendencia al alza en los próximos seis meses, según las proyecciones del modelo. Sin embargo, estos resultados deben interpretarse con cautela, ya que el pronóstico se basa únicamente en el comportamiento histórico de la serie y no considera cambios políticos, económicos o sociales inesperados. Asimismo, puede verse afectado por la calidad y frecuencia de los datos, la posible estacionalidad no capturada o la ausencia de variables explicativas. Los intervalos de confianza reflejan la incertidumbre estadística, pero no contemplan choques externos como crisis económicas o reformas laborales.</w:t>
+        <w:jc w:val="both"/>
+        <w:rPr>
+          <w:rFonts w:ascii="Times New Roman" w:hAnsi="Times New Roman" w:cs="Times New Roman"/>
+          <w:lang w:val="es-ES"/>
+        </w:rPr>
+      </w:pPr>
+      <w:r>
+        <w:rPr>
+          <w:rFonts w:ascii="Times New Roman" w:hAnsi="Times New Roman" w:cs="Times New Roman"/>
+          <w:lang w:val="es-ES"/>
+        </w:rPr>
+        <w:t>IV. DISCUSIÓN Y CONCLUSIONES</w:t>
+      </w:r>
+    </w:p>
+    <w:p>
+      <w:pPr>
+        <w:jc w:val="both"/>
+        <w:rPr>
+          <w:rFonts w:ascii="Times New Roman" w:hAnsi="Times New Roman" w:cs="Times New Roman"/>
+          <w:lang w:val="es-ES"/>
+        </w:rPr>
+      </w:pPr>
+      <w:r>
+        <w:rPr>
+          <w:rFonts w:ascii="Times New Roman" w:hAnsi="Times New Roman" w:cs="Times New Roman"/>
+          <w:lang w:val="es-ES"/>
+        </w:rPr>
+        <w:t xml:space="preserve">Se concluye que la tasa de ocupación presenta una tendencia al alza en los próximos seis meses, según las proyecciones del modelo. </w:t>
+      </w:r>
+    </w:p>
+    <w:p>
+      <w:pPr>
+        <w:jc w:val="both"/>
+        <w:rPr>
+          <w:rFonts w:ascii="Times New Roman" w:hAnsi="Times New Roman" w:cs="Times New Roman"/>
+          <w:lang w:val="es-ES"/>
+        </w:rPr>
+      </w:pPr>
+      <w:r>
+        <w:rPr>
+          <w:rFonts w:ascii="Times New Roman" w:hAnsi="Times New Roman" w:cs="Times New Roman"/>
+          <w:lang w:val="es-ES"/>
+        </w:rPr>
+        <w:t xml:space="preserve">Sin embargo, estos resultados deben interpretarse con cautela, ya que el pronóstico se basa únicamente en el comportamiento histórico de la serie y no </w:t>
+      </w:r>
+      <w:r>
+        <w:rPr>
+          <w:rFonts w:ascii="Times New Roman" w:hAnsi="Times New Roman" w:cs="Times New Roman"/>
+          <w:lang w:val="es-ES"/>
+        </w:rPr>
+        <w:t xml:space="preserve">involucra variables explicativas externas como </w:t>
+      </w:r>
+      <w:r>
+        <w:rPr>
+          <w:rFonts w:ascii="Times New Roman" w:hAnsi="Times New Roman" w:cs="Times New Roman"/>
+          <w:lang w:val="es-ES"/>
+        </w:rPr>
+        <w:t xml:space="preserve">cambios políticos, económicos o sociales inesperados. </w:t>
+      </w:r>
+    </w:p>
+    <w:p>
+      <w:pPr>
+        <w:jc w:val="both"/>
+        <w:rPr>
+          <w:rFonts w:ascii="Times New Roman" w:hAnsi="Times New Roman" w:cs="Times New Roman"/>
+          <w:lang w:val="es-ES"/>
+        </w:rPr>
+      </w:pPr>
+      <w:r>
+        <w:rPr>
+          <w:rFonts w:ascii="Times New Roman" w:hAnsi="Times New Roman" w:cs="Times New Roman"/>
+          <w:lang w:val="es-ES"/>
+        </w:rPr>
+        <w:t>Asimismo, puede verse afectado por la calidad y frecuencia de los datos, la posible estacionalidad no capturada o la ausencia de variables explicativas. Los intervalos de confianza reflejan la incertidumbre estadística, pero no contemplan choques externos como crisis económicas o reformas laborales.</w:t>
       </w:r>
     </w:p>
     <w:sectPr>
@@ -1667,7 +1710,6 @@
   <w:style w:type="character" w:default="1" w:styleId="Fuentedeprrafopredeter">
     <w:name w:val="Default Paragraph Font"/>
     <w:uiPriority w:val="1"/>
-    <w:semiHidden/>
     <w:unhideWhenUsed/>
   </w:style>
   <w:style w:type="table" w:default="1" w:styleId="Tablanormal">

</xml_diff>